<commit_message>
docs update: design link added
</commit_message>
<xml_diff>
--- a/documentation/Writer's Hub docs.docx
+++ b/documentation/Writer's Hub docs.docx
@@ -1991,6 +1991,7 @@
           <w:szCs w:val="28"/>
         </w:rPr>
       </w:pPr>
+      <w:proofErr w:type="spellStart"/>
       <w:r>
         <w:rPr>
           <w:rFonts w:ascii="Courier New" w:hAnsi="Courier New" w:cs="Courier New"/>
@@ -1999,6 +2000,7 @@
         </w:rPr>
         <w:t>Springboot</w:t>
       </w:r>
+      <w:proofErr w:type="spellEnd"/>
       <w:r>
         <w:rPr>
           <w:rFonts w:ascii="Courier New" w:hAnsi="Courier New" w:cs="Courier New"/>
@@ -2120,13 +2122,23 @@
           <w:szCs w:val="28"/>
         </w:rPr>
       </w:pPr>
-      <w:r>
-        <w:rPr>
-          <w:rFonts w:ascii="Courier New" w:hAnsi="Courier New" w:cs="Courier New"/>
-          <w:sz w:val="28"/>
-          <w:szCs w:val="28"/>
-        </w:rPr>
-        <w:t xml:space="preserve">Navbar </w:t>
+      <w:proofErr w:type="spellStart"/>
+      <w:r>
+        <w:rPr>
+          <w:rFonts w:ascii="Courier New" w:hAnsi="Courier New" w:cs="Courier New"/>
+          <w:sz w:val="28"/>
+          <w:szCs w:val="28"/>
+        </w:rPr>
+        <w:t>Navbar</w:t>
+      </w:r>
+      <w:proofErr w:type="spellEnd"/>
+      <w:r>
+        <w:rPr>
+          <w:rFonts w:ascii="Courier New" w:hAnsi="Courier New" w:cs="Courier New"/>
+          <w:sz w:val="28"/>
+          <w:szCs w:val="28"/>
+        </w:rPr>
+        <w:t xml:space="preserve"> </w:t>
       </w:r>
     </w:p>
     <w:p>
@@ -2169,7 +2181,25 @@
           <w:sz w:val="28"/>
           <w:szCs w:val="28"/>
         </w:rPr>
-        <w:t>isible only when the user is scrolling (either up or down) and disappear when the user is paused. Inspo:</w:t>
+        <w:t xml:space="preserve">isible only when the user is scrolling (either up or down) and disappear when the user is paused. </w:t>
+      </w:r>
+      <w:proofErr w:type="spellStart"/>
+      <w:r>
+        <w:rPr>
+          <w:rFonts w:ascii="Courier New" w:hAnsi="Courier New" w:cs="Courier New"/>
+          <w:sz w:val="28"/>
+          <w:szCs w:val="28"/>
+        </w:rPr>
+        <w:t>Inspo</w:t>
+      </w:r>
+      <w:proofErr w:type="spellEnd"/>
+      <w:r>
+        <w:rPr>
+          <w:rFonts w:ascii="Courier New" w:hAnsi="Courier New" w:cs="Courier New"/>
+          <w:sz w:val="28"/>
+          <w:szCs w:val="28"/>
+        </w:rPr>
+        <w:t>:</w:t>
       </w:r>
       <w:r>
         <w:t xml:space="preserve"> </w:t>
@@ -2613,7 +2643,25 @@
           <w:sz w:val="28"/>
           <w:szCs w:val="28"/>
         </w:rPr>
-        <w:t xml:space="preserve"> and author. Inspo: </w:t>
+        <w:t xml:space="preserve"> and author. </w:t>
+      </w:r>
+      <w:proofErr w:type="spellStart"/>
+      <w:r>
+        <w:rPr>
+          <w:rFonts w:ascii="Courier New" w:hAnsi="Courier New" w:cs="Courier New"/>
+          <w:sz w:val="28"/>
+          <w:szCs w:val="28"/>
+        </w:rPr>
+        <w:t>Inspo</w:t>
+      </w:r>
+      <w:proofErr w:type="spellEnd"/>
+      <w:r>
+        <w:rPr>
+          <w:rFonts w:ascii="Courier New" w:hAnsi="Courier New" w:cs="Courier New"/>
+          <w:sz w:val="28"/>
+          <w:szCs w:val="28"/>
+        </w:rPr>
+        <w:t xml:space="preserve">: </w:t>
       </w:r>
       <w:hyperlink r:id="rId7" w:history="1">
         <w:r>
@@ -4634,7 +4682,7 @@
 </file>
 
 <file path=customXml/itemProps1.xml><?xml version="1.0" encoding="utf-8"?>
-<ds:datastoreItem xmlns:ds="http://schemas.openxmlformats.org/officeDocument/2006/customXml" ds:itemID="{5659E67B-C5DF-4257-9F79-85B6CAD089AB}">
+<ds:datastoreItem xmlns:ds="http://schemas.openxmlformats.org/officeDocument/2006/customXml" ds:itemID="{F4732971-9C0F-4EE7-A1A9-970FCD8DF038}">
   <ds:schemaRefs>
     <ds:schemaRef ds:uri="http://schemas.openxmlformats.org/officeDocument/2006/bibliography"/>
   </ds:schemaRefs>

</xml_diff>